<commit_message>
in progress categorie pagina
</commit_message>
<xml_diff>
--- a/Documenten EenmaalAndermaal/Database/Database veranderde data types.docx
+++ b/Documenten EenmaalAndermaal/Database/Database veranderde data types.docx
@@ -5,35 +5,20 @@
     <w:p>
       <w:pPr>
         <w:pStyle w:val="NoSpacing"/>
-        <w:rPr>
-          <w:lang w:val="en-GB"/>
-        </w:rPr>
-      </w:pPr>
-      <w:proofErr w:type="spellStart"/>
-      <w:r>
-        <w:rPr>
-          <w:lang w:val="en-GB"/>
-        </w:rPr>
+      </w:pPr>
+      <w:r>
         <w:t>f</w:t>
       </w:r>
       <w:r>
-        <w:rPr>
-          <w:lang w:val="en-GB"/>
-        </w:rPr>
-        <w:t>ilenaam</w:t>
-      </w:r>
-      <w:proofErr w:type="spellEnd"/>
-      <w:r>
-        <w:rPr>
-          <w:lang w:val="en-GB"/>
-        </w:rPr>
-        <w:t xml:space="preserve"> = </w:t>
-      </w:r>
-      <w:r>
-        <w:rPr>
-          <w:lang w:val="en-GB"/>
-        </w:rPr>
-        <w:t>varchar(200)</w:t>
+        <w:t xml:space="preserve">ilenaam = </w:t>
+      </w:r>
+      <w:proofErr w:type="spellStart"/>
+      <w:r>
+        <w:t>varchar</w:t>
+      </w:r>
+      <w:proofErr w:type="spellEnd"/>
+      <w:r>
+        <w:t>(200)</w:t>
       </w:r>
     </w:p>
     <w:p>
@@ -290,355 +275,309 @@
     <w:p>
       <w:pPr>
         <w:pStyle w:val="NoSpacing"/>
+      </w:pPr>
+      <w:proofErr w:type="spellStart"/>
+      <w:r>
+        <w:t>controleoptienaam</w:t>
+      </w:r>
+      <w:proofErr w:type="spellEnd"/>
+      <w:r>
+        <w:t xml:space="preserve"> = </w:t>
+      </w:r>
+      <w:proofErr w:type="spellStart"/>
+      <w:r>
+        <w:t>varchar</w:t>
+      </w:r>
+      <w:proofErr w:type="spellEnd"/>
+      <w:r>
+        <w:t xml:space="preserve">(20) //Creditcard, Post, </w:t>
+      </w:r>
+      <w:proofErr w:type="spellStart"/>
+      <w:r>
+        <w:t>iDeal</w:t>
+      </w:r>
+      <w:proofErr w:type="spellEnd"/>
+      <w:r>
+        <w:t>, PayPal toevoegen als check</w:t>
+      </w:r>
+    </w:p>
+    <w:p>
+      <w:pPr>
+        <w:pStyle w:val="NoSpacing"/>
+      </w:pPr>
+      <w:r>
+        <w:t xml:space="preserve">creditcardnummer = </w:t>
+      </w:r>
+      <w:proofErr w:type="spellStart"/>
+      <w:r>
+        <w:t>varchar</w:t>
+      </w:r>
+      <w:proofErr w:type="spellEnd"/>
+      <w:r>
+        <w:t>(20)</w:t>
+      </w:r>
+    </w:p>
+    <w:p>
+      <w:pPr>
+        <w:pStyle w:val="NoSpacing"/>
+      </w:pPr>
+      <w:r>
+        <w:t xml:space="preserve">beschrijving = </w:t>
+      </w:r>
+      <w:proofErr w:type="spellStart"/>
+      <w:r>
+        <w:t>varchar</w:t>
+      </w:r>
+      <w:proofErr w:type="spellEnd"/>
+      <w:r>
+        <w:t>(2000)</w:t>
+      </w:r>
+    </w:p>
+    <w:p>
+      <w:pPr>
+        <w:pStyle w:val="NoSpacing"/>
+      </w:pPr>
+      <w:r>
+        <w:t xml:space="preserve">betalingsinstructie = </w:t>
+      </w:r>
+      <w:proofErr w:type="spellStart"/>
+      <w:r>
+        <w:t>varchar</w:t>
+      </w:r>
+      <w:proofErr w:type="spellEnd"/>
+      <w:r>
+        <w:t>(200)</w:t>
+      </w:r>
+    </w:p>
+    <w:p>
+      <w:pPr>
+        <w:pStyle w:val="NoSpacing"/>
+      </w:pPr>
+      <w:r>
+        <w:t xml:space="preserve">betalingswijzenaam = </w:t>
+      </w:r>
+      <w:proofErr w:type="spellStart"/>
+      <w:r>
+        <w:t>varchar</w:t>
+      </w:r>
+      <w:proofErr w:type="spellEnd"/>
+      <w:r>
+        <w:t>(40)</w:t>
+      </w:r>
+    </w:p>
+    <w:p>
+      <w:pPr>
+        <w:pStyle w:val="NoSpacing"/>
+      </w:pPr>
+      <w:r>
+        <w:t xml:space="preserve">titel = </w:t>
+      </w:r>
+      <w:proofErr w:type="spellStart"/>
+      <w:r>
+        <w:t>varchar</w:t>
+      </w:r>
+      <w:proofErr w:type="spellEnd"/>
+      <w:r>
+        <w:t>(</w:t>
+      </w:r>
+      <w:r>
+        <w:t>5</w:t>
+      </w:r>
+      <w:r>
+        <w:t>0)</w:t>
+      </w:r>
+    </w:p>
+    <w:p>
+      <w:pPr>
+        <w:pStyle w:val="NoSpacing"/>
+      </w:pPr>
+      <w:r>
+        <w:t xml:space="preserve">verzendinstructies = </w:t>
+      </w:r>
+      <w:proofErr w:type="spellStart"/>
+      <w:r>
+        <w:t>varchar</w:t>
+      </w:r>
+      <w:proofErr w:type="spellEnd"/>
+      <w:r>
+        <w:t>(200)</w:t>
+      </w:r>
+    </w:p>
+    <w:p>
+      <w:pPr>
+        <w:pStyle w:val="NoSpacing"/>
+      </w:pPr>
+      <w:proofErr w:type="spellStart"/>
+      <w:r>
+        <w:t>text</w:t>
+      </w:r>
+      <w:proofErr w:type="spellEnd"/>
+      <w:r>
+        <w:t xml:space="preserve"> vraag = </w:t>
+      </w:r>
+      <w:proofErr w:type="spellStart"/>
+      <w:r>
+        <w:t>varchar</w:t>
+      </w:r>
+      <w:proofErr w:type="spellEnd"/>
+      <w:r>
+        <w:t>(</w:t>
+      </w:r>
+      <w:r>
+        <w:t>10</w:t>
+      </w:r>
+      <w:bookmarkStart w:id="0" w:name="_GoBack"/>
+      <w:bookmarkEnd w:id="0"/>
+      <w:r>
+        <w:t>0)</w:t>
+      </w:r>
+    </w:p>
+    <w:p>
+      <w:pPr>
+        <w:pStyle w:val="NoSpacing"/>
+      </w:pPr>
+    </w:p>
+    <w:p>
+      <w:pPr>
+        <w:pStyle w:val="NoSpacing"/>
+      </w:pPr>
+      <w:r>
+        <w:t>datum (</w:t>
+      </w:r>
+      <w:proofErr w:type="spellStart"/>
+      <w:r>
+        <w:t>dd</w:t>
+      </w:r>
+      <w:proofErr w:type="spellEnd"/>
+      <w:r>
+        <w:t>/mm/</w:t>
+      </w:r>
+      <w:proofErr w:type="spellStart"/>
+      <w:r>
+        <w:t>jjjj</w:t>
+      </w:r>
+      <w:proofErr w:type="spellEnd"/>
+      <w:r>
+        <w:t>) = date</w:t>
+      </w:r>
+    </w:p>
+    <w:p>
+      <w:pPr>
+        <w:pStyle w:val="NoSpacing"/>
+      </w:pPr>
+      <w:r>
+        <w:t>tijdaanduiding (</w:t>
+      </w:r>
+      <w:proofErr w:type="spellStart"/>
+      <w:r>
+        <w:t>uu:mm:ss</w:t>
+      </w:r>
+      <w:proofErr w:type="spellEnd"/>
+      <w:r>
+        <w:t>) = time</w:t>
+      </w:r>
+    </w:p>
+    <w:p>
+      <w:pPr>
+        <w:pStyle w:val="NoSpacing"/>
+      </w:pPr>
+    </w:p>
+    <w:p>
+      <w:pPr>
+        <w:pStyle w:val="NoSpacing"/>
+      </w:pPr>
+      <w:r>
+        <w:t>voorwerpnummer = int</w:t>
+      </w:r>
+    </w:p>
+    <w:p>
+      <w:pPr>
+        <w:pStyle w:val="NoSpacing"/>
+      </w:pPr>
+      <w:proofErr w:type="spellStart"/>
+      <w:r>
+        <w:t>volgnr</w:t>
+      </w:r>
+      <w:proofErr w:type="spellEnd"/>
+      <w:r>
+        <w:t xml:space="preserve"> = </w:t>
+      </w:r>
+      <w:proofErr w:type="spellStart"/>
+      <w:r>
+        <w:t>small</w:t>
+      </w:r>
+      <w:r>
+        <w:t>int</w:t>
+      </w:r>
+      <w:proofErr w:type="spellEnd"/>
+    </w:p>
+    <w:p>
+      <w:pPr>
+        <w:pStyle w:val="NoSpacing"/>
+      </w:pPr>
+      <w:r>
+        <w:t xml:space="preserve">rubrieknummer = </w:t>
+      </w:r>
+      <w:proofErr w:type="spellStart"/>
+      <w:r>
+        <w:t>smallint</w:t>
+      </w:r>
+      <w:proofErr w:type="spellEnd"/>
+    </w:p>
+    <w:p>
+      <w:pPr>
+        <w:pStyle w:val="NoSpacing"/>
+      </w:pPr>
+      <w:r>
+        <w:t xml:space="preserve"># dagen = </w:t>
+      </w:r>
+      <w:proofErr w:type="spellStart"/>
+      <w:r>
+        <w:t>tinyint</w:t>
+      </w:r>
+      <w:proofErr w:type="spellEnd"/>
+    </w:p>
+    <w:p>
+      <w:pPr>
+        <w:pStyle w:val="NoSpacing"/>
+      </w:pPr>
+      <w:r>
+        <w:t xml:space="preserve">vraagnummer = </w:t>
+      </w:r>
+      <w:proofErr w:type="spellStart"/>
+      <w:r>
+        <w:t>tinyint</w:t>
+      </w:r>
+      <w:proofErr w:type="spellEnd"/>
+    </w:p>
+    <w:p>
+      <w:pPr>
+        <w:pStyle w:val="NoSpacing"/>
+      </w:pPr>
+      <w:r>
+        <w:t xml:space="preserve">feedbacksoortnaam = </w:t>
+      </w:r>
+      <w:proofErr w:type="spellStart"/>
+      <w:r>
+        <w:t>tinyint</w:t>
+      </w:r>
+      <w:proofErr w:type="spellEnd"/>
+      <w:r>
+        <w:t xml:space="preserve"> //getal 1 tot 5 voor sterrensysteem</w:t>
+      </w:r>
+    </w:p>
+    <w:p>
+      <w:pPr>
+        <w:pStyle w:val="NoSpacing"/>
+      </w:pPr>
+    </w:p>
+    <w:p>
+      <w:pPr>
+        <w:pStyle w:val="NoSpacing"/>
         <w:rPr>
           <w:lang w:val="en-GB"/>
         </w:rPr>
       </w:pPr>
-      <w:proofErr w:type="spellStart"/>
-      <w:r>
-        <w:rPr>
-          <w:lang w:val="en-GB"/>
-        </w:rPr>
-        <w:t>controleoptienaam</w:t>
-      </w:r>
-      <w:proofErr w:type="spellEnd"/>
-      <w:r>
-        <w:rPr>
-          <w:lang w:val="en-GB"/>
-        </w:rPr>
-        <w:t xml:space="preserve"> = varchar(20) //</w:t>
-      </w:r>
-      <w:proofErr w:type="spellStart"/>
-      <w:r>
-        <w:rPr>
-          <w:lang w:val="en-GB"/>
-        </w:rPr>
-        <w:t>Creditcard</w:t>
-      </w:r>
-      <w:proofErr w:type="spellEnd"/>
-      <w:r>
-        <w:rPr>
-          <w:lang w:val="en-GB"/>
-        </w:rPr>
-        <w:t xml:space="preserve">, Post, </w:t>
-      </w:r>
-      <w:proofErr w:type="spellStart"/>
-      <w:r>
-        <w:rPr>
-          <w:lang w:val="en-GB"/>
-        </w:rPr>
-        <w:t>iDeal</w:t>
-      </w:r>
-      <w:proofErr w:type="spellEnd"/>
-      <w:r>
-        <w:rPr>
-          <w:lang w:val="en-GB"/>
-        </w:rPr>
-        <w:t xml:space="preserve">, PayPal </w:t>
-      </w:r>
-      <w:proofErr w:type="spellStart"/>
-      <w:r>
-        <w:rPr>
-          <w:lang w:val="en-GB"/>
-        </w:rPr>
-        <w:t>toevoegen</w:t>
-      </w:r>
-      <w:proofErr w:type="spellEnd"/>
-      <w:r>
-        <w:rPr>
-          <w:lang w:val="en-GB"/>
-        </w:rPr>
-        <w:t xml:space="preserve"> </w:t>
-      </w:r>
-      <w:proofErr w:type="spellStart"/>
-      <w:r>
-        <w:rPr>
-          <w:lang w:val="en-GB"/>
-        </w:rPr>
-        <w:t>als</w:t>
-      </w:r>
-      <w:proofErr w:type="spellEnd"/>
-      <w:r>
-        <w:rPr>
-          <w:lang w:val="en-GB"/>
-        </w:rPr>
-        <w:t xml:space="preserve"> check</w:t>
-      </w:r>
-    </w:p>
-    <w:p>
-      <w:pPr>
-        <w:pStyle w:val="NoSpacing"/>
-        <w:rPr>
-          <w:lang w:val="en-GB"/>
-        </w:rPr>
-      </w:pPr>
-      <w:proofErr w:type="spellStart"/>
-      <w:r>
-        <w:rPr>
-          <w:lang w:val="en-GB"/>
-        </w:rPr>
-        <w:t>creditcardnummer</w:t>
-      </w:r>
-      <w:proofErr w:type="spellEnd"/>
-      <w:r>
-        <w:rPr>
-          <w:lang w:val="en-GB"/>
-        </w:rPr>
-        <w:t xml:space="preserve"> = varchar(20)</w:t>
-      </w:r>
-    </w:p>
-    <w:p>
-      <w:pPr>
-        <w:pStyle w:val="NoSpacing"/>
-      </w:pPr>
-      <w:r>
-        <w:t xml:space="preserve">beschrijving = </w:t>
-      </w:r>
-      <w:proofErr w:type="spellStart"/>
-      <w:r>
-        <w:t>varchar</w:t>
-      </w:r>
-      <w:proofErr w:type="spellEnd"/>
-      <w:r>
-        <w:t>(2000)</w:t>
-      </w:r>
-    </w:p>
-    <w:p>
-      <w:pPr>
-        <w:pStyle w:val="NoSpacing"/>
-      </w:pPr>
-      <w:r>
-        <w:t xml:space="preserve">betalingsinstructie = </w:t>
-      </w:r>
-      <w:proofErr w:type="spellStart"/>
-      <w:r>
-        <w:t>varchar</w:t>
-      </w:r>
-      <w:proofErr w:type="spellEnd"/>
-      <w:r>
-        <w:t>(200)</w:t>
-      </w:r>
-    </w:p>
-    <w:p>
-      <w:pPr>
-        <w:pStyle w:val="NoSpacing"/>
-      </w:pPr>
-      <w:r>
-        <w:t xml:space="preserve">betalingswijzenaam = </w:t>
-      </w:r>
-      <w:proofErr w:type="spellStart"/>
-      <w:r>
-        <w:t>varchar</w:t>
-      </w:r>
-      <w:proofErr w:type="spellEnd"/>
-      <w:r>
-        <w:t>(40)</w:t>
-      </w:r>
-    </w:p>
-    <w:p>
-      <w:pPr>
-        <w:pStyle w:val="NoSpacing"/>
-      </w:pPr>
-      <w:r>
-        <w:t xml:space="preserve">titel = </w:t>
-      </w:r>
-      <w:proofErr w:type="spellStart"/>
-      <w:r>
-        <w:t>varchar</w:t>
-      </w:r>
-      <w:proofErr w:type="spellEnd"/>
-      <w:r>
-        <w:t>(20)</w:t>
-      </w:r>
-    </w:p>
-    <w:p>
-      <w:pPr>
-        <w:pStyle w:val="NoSpacing"/>
-      </w:pPr>
-      <w:r>
-        <w:t xml:space="preserve">verzendinstructies = </w:t>
-      </w:r>
-      <w:proofErr w:type="spellStart"/>
-      <w:r>
-        <w:t>varchar</w:t>
-      </w:r>
-      <w:proofErr w:type="spellEnd"/>
-      <w:r>
-        <w:t>(200)</w:t>
-      </w:r>
-    </w:p>
-    <w:p>
-      <w:pPr>
-        <w:pStyle w:val="NoSpacing"/>
-      </w:pPr>
-      <w:proofErr w:type="spellStart"/>
-      <w:r>
-        <w:t>text</w:t>
-      </w:r>
-      <w:proofErr w:type="spellEnd"/>
-      <w:r>
-        <w:t xml:space="preserve"> vraag = </w:t>
-      </w:r>
-      <w:proofErr w:type="spellStart"/>
-      <w:r>
-        <w:t>varchar</w:t>
-      </w:r>
-      <w:proofErr w:type="spellEnd"/>
-      <w:r>
-        <w:t>(30)</w:t>
-      </w:r>
-    </w:p>
-    <w:p>
-      <w:pPr>
-        <w:pStyle w:val="NoSpacing"/>
-      </w:pPr>
-    </w:p>
-    <w:p>
-      <w:pPr>
-        <w:pStyle w:val="NoSpacing"/>
-      </w:pPr>
-      <w:r>
-        <w:t>datum (</w:t>
-      </w:r>
-      <w:proofErr w:type="spellStart"/>
-      <w:r>
-        <w:t>dd</w:t>
-      </w:r>
-      <w:proofErr w:type="spellEnd"/>
-      <w:r>
-        <w:t>/mm/</w:t>
-      </w:r>
-      <w:proofErr w:type="spellStart"/>
-      <w:r>
-        <w:t>jjjj</w:t>
-      </w:r>
-      <w:proofErr w:type="spellEnd"/>
-      <w:r>
-        <w:t>) = date</w:t>
-      </w:r>
-    </w:p>
-    <w:p>
-      <w:pPr>
-        <w:pStyle w:val="NoSpacing"/>
-      </w:pPr>
-      <w:r>
-        <w:t>tijdaanduiding (</w:t>
-      </w:r>
-      <w:proofErr w:type="spellStart"/>
-      <w:r>
-        <w:t>uu:mm:ss</w:t>
-      </w:r>
-      <w:proofErr w:type="spellEnd"/>
-      <w:r>
-        <w:t>) = time</w:t>
-      </w:r>
-    </w:p>
-    <w:p>
-      <w:pPr>
-        <w:pStyle w:val="NoSpacing"/>
-      </w:pPr>
-    </w:p>
-    <w:p>
-      <w:pPr>
-        <w:pStyle w:val="NoSpacing"/>
-      </w:pPr>
-      <w:r>
-        <w:t>voorwerpnummer = int</w:t>
-      </w:r>
-    </w:p>
-    <w:p>
-      <w:pPr>
-        <w:pStyle w:val="NoSpacing"/>
-      </w:pPr>
-      <w:proofErr w:type="spellStart"/>
-      <w:r>
-        <w:t>volgnr</w:t>
-      </w:r>
-      <w:proofErr w:type="spellEnd"/>
-      <w:r>
-        <w:t xml:space="preserve"> = </w:t>
-      </w:r>
-      <w:proofErr w:type="spellStart"/>
-      <w:r>
-        <w:t>small</w:t>
-      </w:r>
-      <w:r>
-        <w:t>int</w:t>
-      </w:r>
-      <w:proofErr w:type="spellEnd"/>
-    </w:p>
-    <w:p>
-      <w:pPr>
-        <w:pStyle w:val="NoSpacing"/>
-      </w:pPr>
-      <w:r>
-        <w:t xml:space="preserve">rubrieknummer = </w:t>
-      </w:r>
-      <w:proofErr w:type="spellStart"/>
-      <w:r>
-        <w:t>smallint</w:t>
-      </w:r>
-      <w:proofErr w:type="spellEnd"/>
-    </w:p>
-    <w:p>
-      <w:pPr>
-        <w:pStyle w:val="NoSpacing"/>
-      </w:pPr>
-      <w:r>
-        <w:t xml:space="preserve"># dagen = </w:t>
-      </w:r>
-      <w:proofErr w:type="spellStart"/>
-      <w:r>
-        <w:t>tinyint</w:t>
-      </w:r>
-      <w:proofErr w:type="spellEnd"/>
-    </w:p>
-    <w:p>
-      <w:pPr>
-        <w:pStyle w:val="NoSpacing"/>
-      </w:pPr>
-      <w:r>
-        <w:t xml:space="preserve">vraagnummer = </w:t>
-      </w:r>
-      <w:proofErr w:type="spellStart"/>
-      <w:r>
-        <w:t>tinyint</w:t>
-      </w:r>
-      <w:proofErr w:type="spellEnd"/>
-    </w:p>
-    <w:p>
-      <w:pPr>
-        <w:pStyle w:val="NoSpacing"/>
-      </w:pPr>
-      <w:r>
-        <w:t xml:space="preserve">feedbacksoortnaam = </w:t>
-      </w:r>
-      <w:proofErr w:type="spellStart"/>
-      <w:r>
-        <w:t>tinyint</w:t>
-      </w:r>
-      <w:proofErr w:type="spellEnd"/>
-      <w:r>
-        <w:t xml:space="preserve"> //getal 1 tot 5 voor sterrensysteem</w:t>
-      </w:r>
-    </w:p>
-    <w:p>
-      <w:pPr>
-        <w:pStyle w:val="NoSpacing"/>
-        <w:rPr>
-          <w:lang w:val="en-GB"/>
-        </w:rPr>
-      </w:pPr>
-    </w:p>
-    <w:p>
-      <w:pPr>
-        <w:pStyle w:val="NoSpacing"/>
-        <w:rPr>
-          <w:lang w:val="en-GB"/>
-        </w:rPr>
-      </w:pPr>
-      <w:bookmarkStart w:id="0" w:name="_GoBack"/>
-      <w:bookmarkEnd w:id="0"/>
       <w:r>
         <w:rPr>
           <w:lang w:val="en-GB"/>

</xml_diff>

<commit_message>
Database Veranderde data + testscipt vernieuwd
</commit_message>
<xml_diff>
--- a/Documenten EenmaalAndermaal/Database/Database veranderde data types.docx
+++ b/Documenten EenmaalAndermaal/Database/Database veranderde data types.docx
@@ -4,13 +4,18 @@
   <w:body>
     <w:p>
       <w:pPr>
-        <w:pStyle w:val="NoSpacing"/>
-      </w:pPr>
+        <w:pStyle w:val="Geenafstand"/>
+      </w:pPr>
+      <w:proofErr w:type="gramStart"/>
       <w:r>
         <w:t>f</w:t>
       </w:r>
       <w:r>
-        <w:t xml:space="preserve">ilenaam = </w:t>
+        <w:t>ilenaam</w:t>
+      </w:r>
+      <w:proofErr w:type="gramEnd"/>
+      <w:r>
+        <w:t xml:space="preserve"> = </w:t>
       </w:r>
       <w:proofErr w:type="spellStart"/>
       <w:r>
@@ -23,10 +28,15 @@
     </w:p>
     <w:p>
       <w:pPr>
-        <w:pStyle w:val="NoSpacing"/>
-      </w:pPr>
-      <w:r>
-        <w:t xml:space="preserve">commentaar = </w:t>
+        <w:pStyle w:val="Geenafstand"/>
+      </w:pPr>
+      <w:proofErr w:type="gramStart"/>
+      <w:r>
+        <w:t>commentaar</w:t>
+      </w:r>
+      <w:proofErr w:type="gramEnd"/>
+      <w:r>
+        <w:t xml:space="preserve"> = </w:t>
       </w:r>
       <w:proofErr w:type="spellStart"/>
       <w:r>
@@ -39,10 +49,15 @@
     </w:p>
     <w:p>
       <w:pPr>
-        <w:pStyle w:val="NoSpacing"/>
-      </w:pPr>
-      <w:r>
-        <w:t xml:space="preserve">gebruikersnaam = </w:t>
+        <w:pStyle w:val="Geenafstand"/>
+      </w:pPr>
+      <w:proofErr w:type="gramStart"/>
+      <w:r>
+        <w:t>gebruikersnaam</w:t>
+      </w:r>
+      <w:proofErr w:type="gramEnd"/>
+      <w:r>
+        <w:t xml:space="preserve"> = </w:t>
       </w:r>
       <w:proofErr w:type="spellStart"/>
       <w:r>
@@ -64,10 +79,15 @@
     </w:p>
     <w:p>
       <w:pPr>
-        <w:pStyle w:val="NoSpacing"/>
-      </w:pPr>
-      <w:r>
-        <w:t xml:space="preserve">achternaam = </w:t>
+        <w:pStyle w:val="Geenafstand"/>
+      </w:pPr>
+      <w:proofErr w:type="gramStart"/>
+      <w:r>
+        <w:t>achternaam</w:t>
+      </w:r>
+      <w:proofErr w:type="gramEnd"/>
+      <w:r>
+        <w:t xml:space="preserve"> = </w:t>
       </w:r>
       <w:proofErr w:type="spellStart"/>
       <w:r>
@@ -80,10 +100,15 @@
     </w:p>
     <w:p>
       <w:pPr>
-        <w:pStyle w:val="NoSpacing"/>
-      </w:pPr>
-      <w:r>
-        <w:t xml:space="preserve">voornaam = </w:t>
+        <w:pStyle w:val="Geenafstand"/>
+      </w:pPr>
+      <w:proofErr w:type="gramStart"/>
+      <w:r>
+        <w:t>voornaam</w:t>
+      </w:r>
+      <w:proofErr w:type="gramEnd"/>
+      <w:r>
+        <w:t xml:space="preserve"> = </w:t>
       </w:r>
       <w:proofErr w:type="spellStart"/>
       <w:r>
@@ -96,10 +121,15 @@
     </w:p>
     <w:p>
       <w:pPr>
-        <w:pStyle w:val="NoSpacing"/>
-      </w:pPr>
-      <w:r>
-        <w:t xml:space="preserve">adresregel = </w:t>
+        <w:pStyle w:val="Geenafstand"/>
+      </w:pPr>
+      <w:proofErr w:type="gramStart"/>
+      <w:r>
+        <w:t>adresregel</w:t>
+      </w:r>
+      <w:proofErr w:type="gramEnd"/>
+      <w:r>
+        <w:t xml:space="preserve"> = </w:t>
       </w:r>
       <w:proofErr w:type="spellStart"/>
       <w:r>
@@ -112,10 +142,15 @@
     </w:p>
     <w:p>
       <w:pPr>
-        <w:pStyle w:val="NoSpacing"/>
-      </w:pPr>
-      <w:r>
-        <w:t xml:space="preserve">antwoordtekst = </w:t>
+        <w:pStyle w:val="Geenafstand"/>
+      </w:pPr>
+      <w:proofErr w:type="gramStart"/>
+      <w:r>
+        <w:t>antwoordtekst</w:t>
+      </w:r>
+      <w:proofErr w:type="gramEnd"/>
+      <w:r>
+        <w:t xml:space="preserve"> = </w:t>
       </w:r>
       <w:proofErr w:type="spellStart"/>
       <w:r>
@@ -136,7 +171,7 @@
     </w:p>
     <w:p>
       <w:pPr>
-        <w:pStyle w:val="NoSpacing"/>
+        <w:pStyle w:val="Geenafstand"/>
         <w:rPr>
           <w:lang w:val="en-GB"/>
         </w:rPr>
@@ -145,470 +180,678 @@
         <w:rPr>
           <w:lang w:val="en-GB"/>
         </w:rPr>
-        <w:t>e-</w:t>
-      </w:r>
-      <w:proofErr w:type="spellStart"/>
+        <w:t xml:space="preserve">e-mailadres = </w:t>
+      </w:r>
+      <w:proofErr w:type="gramStart"/>
       <w:r>
         <w:rPr>
           <w:lang w:val="en-GB"/>
         </w:rPr>
-        <w:t>mailadres</w:t>
-      </w:r>
-      <w:proofErr w:type="spellEnd"/>
+        <w:t>varchar(</w:t>
+      </w:r>
+      <w:proofErr w:type="gramEnd"/>
       <w:r>
         <w:rPr>
           <w:lang w:val="en-GB"/>
         </w:rPr>
-        <w:t xml:space="preserve"> = varchar(255)</w:t>
-      </w:r>
-    </w:p>
-    <w:p>
-      <w:pPr>
-        <w:pStyle w:val="NoSpacing"/>
+        <w:t>255)</w:t>
+      </w:r>
+    </w:p>
+    <w:p>
+      <w:pPr>
+        <w:pStyle w:val="Geenafstand"/>
         <w:rPr>
           <w:lang w:val="en-GB"/>
         </w:rPr>
       </w:pPr>
-      <w:proofErr w:type="spellStart"/>
       <w:r>
         <w:rPr>
           <w:lang w:val="en-GB"/>
         </w:rPr>
-        <w:t>landnaam</w:t>
-      </w:r>
-      <w:proofErr w:type="spellEnd"/>
+        <w:t xml:space="preserve">landnaam = </w:t>
+      </w:r>
+      <w:proofErr w:type="gramStart"/>
       <w:r>
         <w:rPr>
           <w:lang w:val="en-GB"/>
         </w:rPr>
-        <w:t xml:space="preserve"> = varchar(40)</w:t>
-      </w:r>
-    </w:p>
-    <w:p>
-      <w:pPr>
-        <w:pStyle w:val="NoSpacing"/>
-      </w:pPr>
-      <w:r>
-        <w:t xml:space="preserve">plaatsnaam = </w:t>
-      </w:r>
-      <w:proofErr w:type="spellStart"/>
-      <w:r>
-        <w:t>varchar</w:t>
-      </w:r>
-      <w:proofErr w:type="spellEnd"/>
-      <w:r>
-        <w:t>(50)</w:t>
-      </w:r>
-    </w:p>
-    <w:p>
-      <w:pPr>
-        <w:pStyle w:val="NoSpacing"/>
-      </w:pPr>
-      <w:r>
-        <w:t xml:space="preserve">wachtwoord = </w:t>
-      </w:r>
-      <w:proofErr w:type="spellStart"/>
-      <w:r>
-        <w:t>varchar</w:t>
-      </w:r>
-      <w:proofErr w:type="spellEnd"/>
-      <w:r>
-        <w:t xml:space="preserve">(100) //wordt </w:t>
-      </w:r>
-      <w:proofErr w:type="spellStart"/>
-      <w:r>
-        <w:t>gehashed</w:t>
-      </w:r>
-      <w:proofErr w:type="spellEnd"/>
-      <w:r>
-        <w:t xml:space="preserve"> dus moet lang zijn</w:t>
-      </w:r>
-    </w:p>
-    <w:p>
-      <w:pPr>
-        <w:pStyle w:val="NoSpacing"/>
-      </w:pPr>
-      <w:r>
-        <w:t xml:space="preserve">telefoonnummer = </w:t>
-      </w:r>
-      <w:proofErr w:type="spellStart"/>
-      <w:r>
-        <w:t>varchar</w:t>
-      </w:r>
-      <w:proofErr w:type="spellEnd"/>
-      <w:r>
-        <w:t>(15)</w:t>
-      </w:r>
-    </w:p>
-    <w:p>
-      <w:pPr>
-        <w:pStyle w:val="NoSpacing"/>
-      </w:pPr>
-      <w:r>
-        <w:t xml:space="preserve">banknaam = </w:t>
-      </w:r>
-      <w:proofErr w:type="spellStart"/>
-      <w:r>
-        <w:t>varchar</w:t>
-      </w:r>
-      <w:proofErr w:type="spellEnd"/>
-      <w:r>
-        <w:t>(20)</w:t>
-      </w:r>
-    </w:p>
-    <w:p>
-      <w:pPr>
-        <w:pStyle w:val="NoSpacing"/>
-      </w:pPr>
-      <w:r>
-        <w:t xml:space="preserve">rekeningnummer = </w:t>
-      </w:r>
-      <w:proofErr w:type="spellStart"/>
-      <w:r>
-        <w:t>varchar</w:t>
-      </w:r>
-      <w:proofErr w:type="spellEnd"/>
-      <w:r>
-        <w:t>(50)</w:t>
-      </w:r>
-    </w:p>
-    <w:p>
-      <w:pPr>
-        <w:pStyle w:val="NoSpacing"/>
-      </w:pPr>
-      <w:proofErr w:type="spellStart"/>
-      <w:r>
-        <w:t>controleoptienaam</w:t>
-      </w:r>
-      <w:proofErr w:type="spellEnd"/>
-      <w:r>
-        <w:t xml:space="preserve"> = </w:t>
-      </w:r>
-      <w:proofErr w:type="spellStart"/>
-      <w:r>
-        <w:t>varchar</w:t>
-      </w:r>
-      <w:proofErr w:type="spellEnd"/>
-      <w:r>
-        <w:t xml:space="preserve">(20) //Creditcard, Post, </w:t>
-      </w:r>
-      <w:proofErr w:type="spellStart"/>
-      <w:r>
-        <w:t>iDeal</w:t>
-      </w:r>
-      <w:proofErr w:type="spellEnd"/>
-      <w:r>
-        <w:t>, PayPal toevoegen als check</w:t>
-      </w:r>
-    </w:p>
-    <w:p>
-      <w:pPr>
-        <w:pStyle w:val="NoSpacing"/>
-      </w:pPr>
-      <w:r>
-        <w:t xml:space="preserve">creditcardnummer = </w:t>
-      </w:r>
-      <w:proofErr w:type="spellStart"/>
-      <w:r>
-        <w:t>varchar</w:t>
-      </w:r>
-      <w:proofErr w:type="spellEnd"/>
-      <w:r>
-        <w:t>(20)</w:t>
-      </w:r>
-    </w:p>
-    <w:p>
-      <w:pPr>
-        <w:pStyle w:val="NoSpacing"/>
-      </w:pPr>
-      <w:r>
-        <w:t xml:space="preserve">beschrijving = </w:t>
-      </w:r>
-      <w:proofErr w:type="spellStart"/>
-      <w:r>
-        <w:t>varchar</w:t>
-      </w:r>
-      <w:proofErr w:type="spellEnd"/>
-      <w:r>
-        <w:t>(2000)</w:t>
-      </w:r>
-    </w:p>
-    <w:p>
-      <w:pPr>
-        <w:pStyle w:val="NoSpacing"/>
-      </w:pPr>
-      <w:r>
-        <w:t xml:space="preserve">betalingsinstructie = </w:t>
-      </w:r>
-      <w:proofErr w:type="spellStart"/>
-      <w:r>
-        <w:t>varchar</w:t>
-      </w:r>
-      <w:proofErr w:type="spellEnd"/>
-      <w:r>
-        <w:t>(200)</w:t>
-      </w:r>
-    </w:p>
-    <w:p>
-      <w:pPr>
-        <w:pStyle w:val="NoSpacing"/>
-      </w:pPr>
-      <w:r>
-        <w:t xml:space="preserve">betalingswijzenaam = </w:t>
-      </w:r>
-      <w:proofErr w:type="spellStart"/>
-      <w:r>
-        <w:t>varchar</w:t>
-      </w:r>
-      <w:proofErr w:type="spellEnd"/>
-      <w:r>
-        <w:t>(40)</w:t>
-      </w:r>
-    </w:p>
-    <w:p>
-      <w:pPr>
-        <w:pStyle w:val="NoSpacing"/>
-      </w:pPr>
-      <w:r>
-        <w:t xml:space="preserve">titel = </w:t>
-      </w:r>
-      <w:proofErr w:type="spellStart"/>
-      <w:r>
-        <w:t>varchar</w:t>
-      </w:r>
-      <w:proofErr w:type="spellEnd"/>
-      <w:r>
-        <w:t>(</w:t>
-      </w:r>
-      <w:r>
-        <w:t>5</w:t>
-      </w:r>
-      <w:r>
-        <w:t>0)</w:t>
-      </w:r>
-    </w:p>
-    <w:p>
-      <w:pPr>
-        <w:pStyle w:val="NoSpacing"/>
-      </w:pPr>
-      <w:r>
-        <w:t xml:space="preserve">verzendinstructies = </w:t>
-      </w:r>
-      <w:proofErr w:type="spellStart"/>
-      <w:r>
-        <w:t>varchar</w:t>
-      </w:r>
-      <w:proofErr w:type="spellEnd"/>
-      <w:r>
-        <w:t>(200)</w:t>
-      </w:r>
-    </w:p>
-    <w:p>
-      <w:pPr>
-        <w:pStyle w:val="NoSpacing"/>
-      </w:pPr>
-      <w:proofErr w:type="spellStart"/>
-      <w:r>
-        <w:t>text</w:t>
-      </w:r>
-      <w:proofErr w:type="spellEnd"/>
-      <w:r>
-        <w:t xml:space="preserve"> vraag = </w:t>
-      </w:r>
-      <w:proofErr w:type="spellStart"/>
-      <w:r>
-        <w:t>varchar</w:t>
-      </w:r>
-      <w:proofErr w:type="spellEnd"/>
-      <w:r>
-        <w:t>(</w:t>
-      </w:r>
-      <w:r>
-        <w:t>10</w:t>
-      </w:r>
-      <w:bookmarkStart w:id="0" w:name="_GoBack"/>
-      <w:bookmarkEnd w:id="0"/>
-      <w:r>
-        <w:t>0)</w:t>
-      </w:r>
-    </w:p>
-    <w:p>
-      <w:pPr>
-        <w:pStyle w:val="NoSpacing"/>
-      </w:pPr>
-    </w:p>
-    <w:p>
-      <w:pPr>
-        <w:pStyle w:val="NoSpacing"/>
-      </w:pPr>
-      <w:r>
-        <w:t>datum (</w:t>
-      </w:r>
-      <w:proofErr w:type="spellStart"/>
-      <w:r>
-        <w:t>dd</w:t>
-      </w:r>
-      <w:proofErr w:type="spellEnd"/>
-      <w:r>
-        <w:t>/mm/</w:t>
-      </w:r>
-      <w:proofErr w:type="spellStart"/>
-      <w:r>
-        <w:t>jjjj</w:t>
-      </w:r>
-      <w:proofErr w:type="spellEnd"/>
-      <w:r>
-        <w:t>) = date</w:t>
-      </w:r>
-    </w:p>
-    <w:p>
-      <w:pPr>
-        <w:pStyle w:val="NoSpacing"/>
-      </w:pPr>
-      <w:r>
-        <w:t>tijdaanduiding (</w:t>
-      </w:r>
-      <w:proofErr w:type="spellStart"/>
-      <w:r>
-        <w:t>uu:mm:ss</w:t>
-      </w:r>
-      <w:proofErr w:type="spellEnd"/>
-      <w:r>
-        <w:t>) = time</w:t>
-      </w:r>
-    </w:p>
-    <w:p>
-      <w:pPr>
-        <w:pStyle w:val="NoSpacing"/>
-      </w:pPr>
-    </w:p>
-    <w:p>
-      <w:pPr>
-        <w:pStyle w:val="NoSpacing"/>
-      </w:pPr>
-      <w:r>
-        <w:t>voorwerpnummer = int</w:t>
-      </w:r>
-    </w:p>
-    <w:p>
-      <w:pPr>
-        <w:pStyle w:val="NoSpacing"/>
-      </w:pPr>
-      <w:proofErr w:type="spellStart"/>
-      <w:r>
-        <w:t>volgnr</w:t>
-      </w:r>
-      <w:proofErr w:type="spellEnd"/>
-      <w:r>
-        <w:t xml:space="preserve"> = </w:t>
-      </w:r>
-      <w:proofErr w:type="spellStart"/>
-      <w:r>
-        <w:t>small</w:t>
-      </w:r>
-      <w:r>
-        <w:t>int</w:t>
-      </w:r>
-      <w:proofErr w:type="spellEnd"/>
-    </w:p>
-    <w:p>
-      <w:pPr>
-        <w:pStyle w:val="NoSpacing"/>
-      </w:pPr>
-      <w:r>
-        <w:t xml:space="preserve">rubrieknummer = </w:t>
-      </w:r>
-      <w:proofErr w:type="spellStart"/>
-      <w:r>
-        <w:t>smallint</w:t>
-      </w:r>
-      <w:proofErr w:type="spellEnd"/>
-    </w:p>
-    <w:p>
-      <w:pPr>
-        <w:pStyle w:val="NoSpacing"/>
-      </w:pPr>
-      <w:r>
-        <w:t xml:space="preserve"># dagen = </w:t>
-      </w:r>
-      <w:proofErr w:type="spellStart"/>
-      <w:r>
-        <w:t>tinyint</w:t>
-      </w:r>
-      <w:proofErr w:type="spellEnd"/>
-    </w:p>
-    <w:p>
-      <w:pPr>
-        <w:pStyle w:val="NoSpacing"/>
-      </w:pPr>
-      <w:r>
-        <w:t xml:space="preserve">vraagnummer = </w:t>
-      </w:r>
-      <w:proofErr w:type="spellStart"/>
-      <w:r>
-        <w:t>tinyint</w:t>
-      </w:r>
-      <w:proofErr w:type="spellEnd"/>
-    </w:p>
-    <w:p>
-      <w:pPr>
-        <w:pStyle w:val="NoSpacing"/>
-      </w:pPr>
-      <w:r>
-        <w:t xml:space="preserve">feedbacksoortnaam = </w:t>
-      </w:r>
-      <w:proofErr w:type="spellStart"/>
-      <w:r>
-        <w:t>tinyint</w:t>
-      </w:r>
-      <w:proofErr w:type="spellEnd"/>
-      <w:r>
-        <w:t xml:space="preserve"> //getal 1 tot 5 voor sterrensysteem</w:t>
-      </w:r>
-    </w:p>
-    <w:p>
-      <w:pPr>
-        <w:pStyle w:val="NoSpacing"/>
-      </w:pPr>
-    </w:p>
-    <w:p>
-      <w:pPr>
-        <w:pStyle w:val="NoSpacing"/>
+        <w:t>varchar(</w:t>
+      </w:r>
+      <w:proofErr w:type="gramEnd"/>
+      <w:r>
         <w:rPr>
           <w:lang w:val="en-GB"/>
         </w:rPr>
-      </w:pPr>
-      <w:r>
+        <w:t>40)</w:t>
+      </w:r>
+    </w:p>
+    <w:p>
+      <w:pPr>
+        <w:pStyle w:val="Geenafstand"/>
+      </w:pPr>
+      <w:proofErr w:type="gramStart"/>
+      <w:r>
+        <w:t>plaatsnaam</w:t>
+      </w:r>
+      <w:proofErr w:type="gramEnd"/>
+      <w:r>
+        <w:t xml:space="preserve"> = varchar(50)</w:t>
+      </w:r>
+    </w:p>
+    <w:p>
+      <w:pPr>
+        <w:pStyle w:val="Geenafstand"/>
+      </w:pPr>
+      <w:proofErr w:type="gramStart"/>
+      <w:r>
+        <w:t>wachtwoord</w:t>
+      </w:r>
+      <w:proofErr w:type="gramEnd"/>
+      <w:r>
+        <w:t xml:space="preserve"> = </w:t>
+      </w:r>
+      <w:proofErr w:type="spellStart"/>
+      <w:r>
+        <w:t>varchar</w:t>
+      </w:r>
+      <w:proofErr w:type="spellEnd"/>
+      <w:r>
+        <w:t xml:space="preserve">(100) //wordt </w:t>
+      </w:r>
+      <w:proofErr w:type="spellStart"/>
+      <w:r>
+        <w:t>gehashed</w:t>
+      </w:r>
+      <w:proofErr w:type="spellEnd"/>
+      <w:r>
+        <w:t xml:space="preserve"> dus moet lang zijn</w:t>
+      </w:r>
+    </w:p>
+    <w:p>
+      <w:pPr>
+        <w:pStyle w:val="Geenafstand"/>
+      </w:pPr>
+      <w:proofErr w:type="gramStart"/>
+      <w:r>
+        <w:t>telefoonnummer</w:t>
+      </w:r>
+      <w:proofErr w:type="gramEnd"/>
+      <w:r>
+        <w:t xml:space="preserve"> = </w:t>
+      </w:r>
+      <w:proofErr w:type="spellStart"/>
+      <w:r>
+        <w:t>varchar</w:t>
+      </w:r>
+      <w:proofErr w:type="spellEnd"/>
+      <w:r>
+        <w:t>(15)</w:t>
+      </w:r>
+    </w:p>
+    <w:p>
+      <w:pPr>
+        <w:pStyle w:val="Geenafstand"/>
+      </w:pPr>
+      <w:proofErr w:type="gramStart"/>
+      <w:r>
+        <w:t>banknaam</w:t>
+      </w:r>
+      <w:proofErr w:type="gramEnd"/>
+      <w:r>
+        <w:t xml:space="preserve"> = </w:t>
+      </w:r>
+      <w:proofErr w:type="spellStart"/>
+      <w:r>
+        <w:t>varchar</w:t>
+      </w:r>
+      <w:proofErr w:type="spellEnd"/>
+      <w:r>
+        <w:t>(20)</w:t>
+      </w:r>
+    </w:p>
+    <w:p>
+      <w:pPr>
+        <w:pStyle w:val="Geenafstand"/>
+      </w:pPr>
+      <w:proofErr w:type="gramStart"/>
+      <w:r>
+        <w:t>rekeningnummer</w:t>
+      </w:r>
+      <w:proofErr w:type="gramEnd"/>
+      <w:r>
+        <w:t xml:space="preserve"> = </w:t>
+      </w:r>
+      <w:proofErr w:type="spellStart"/>
+      <w:r>
+        <w:t>varchar</w:t>
+      </w:r>
+      <w:proofErr w:type="spellEnd"/>
+      <w:r>
+        <w:t>(50)</w:t>
+      </w:r>
+    </w:p>
+    <w:p>
+      <w:pPr>
+        <w:pStyle w:val="Geenafstand"/>
+      </w:pPr>
+      <w:proofErr w:type="spellStart"/>
+      <w:proofErr w:type="gramStart"/>
+      <w:r>
+        <w:t>controleoptienaam</w:t>
+      </w:r>
+      <w:proofErr w:type="spellEnd"/>
+      <w:proofErr w:type="gramEnd"/>
+      <w:r>
+        <w:t xml:space="preserve"> = </w:t>
+      </w:r>
+      <w:proofErr w:type="spellStart"/>
+      <w:r>
+        <w:t>varchar</w:t>
+      </w:r>
+      <w:proofErr w:type="spellEnd"/>
+      <w:r>
+        <w:t xml:space="preserve">(20) //Creditcard, Post, </w:t>
+      </w:r>
+      <w:proofErr w:type="spellStart"/>
+      <w:r>
+        <w:t>iDeal</w:t>
+      </w:r>
+      <w:proofErr w:type="spellEnd"/>
+      <w:r>
+        <w:t>, PayPal toevoegen als check</w:t>
+      </w:r>
+    </w:p>
+    <w:p>
+      <w:pPr>
+        <w:pStyle w:val="Geenafstand"/>
+      </w:pPr>
+      <w:proofErr w:type="gramStart"/>
+      <w:r>
+        <w:t>creditcardnummer</w:t>
+      </w:r>
+      <w:proofErr w:type="gramEnd"/>
+      <w:r>
+        <w:t xml:space="preserve"> = </w:t>
+      </w:r>
+      <w:proofErr w:type="spellStart"/>
+      <w:r>
+        <w:t>varchar</w:t>
+      </w:r>
+      <w:proofErr w:type="spellEnd"/>
+      <w:r>
+        <w:t>(20)</w:t>
+      </w:r>
+    </w:p>
+    <w:p>
+      <w:pPr>
+        <w:pStyle w:val="Geenafstand"/>
+      </w:pPr>
+      <w:proofErr w:type="gramStart"/>
+      <w:r>
+        <w:t>beschrijving</w:t>
+      </w:r>
+      <w:proofErr w:type="gramEnd"/>
+      <w:r>
+        <w:t xml:space="preserve"> = </w:t>
+      </w:r>
+      <w:proofErr w:type="spellStart"/>
+      <w:r>
+        <w:t>varchar</w:t>
+      </w:r>
+      <w:proofErr w:type="spellEnd"/>
+      <w:r>
+        <w:t>(2000)</w:t>
+      </w:r>
+    </w:p>
+    <w:p>
+      <w:pPr>
+        <w:pStyle w:val="Geenafstand"/>
+      </w:pPr>
+      <w:proofErr w:type="gramStart"/>
+      <w:r>
+        <w:t>betalingsinstructie</w:t>
+      </w:r>
+      <w:proofErr w:type="gramEnd"/>
+      <w:r>
+        <w:t xml:space="preserve"> = </w:t>
+      </w:r>
+      <w:proofErr w:type="spellStart"/>
+      <w:r>
+        <w:t>varchar</w:t>
+      </w:r>
+      <w:proofErr w:type="spellEnd"/>
+      <w:r>
+        <w:t>(200)</w:t>
+      </w:r>
+    </w:p>
+    <w:p>
+      <w:pPr>
+        <w:pStyle w:val="Geenafstand"/>
+      </w:pPr>
+      <w:proofErr w:type="gramStart"/>
+      <w:r>
+        <w:t>betalingswijzenaam</w:t>
+      </w:r>
+      <w:proofErr w:type="gramEnd"/>
+      <w:r>
+        <w:t xml:space="preserve"> = </w:t>
+      </w:r>
+      <w:proofErr w:type="spellStart"/>
+      <w:r>
+        <w:t>varchar</w:t>
+      </w:r>
+      <w:proofErr w:type="spellEnd"/>
+      <w:r>
+        <w:t>(40)</w:t>
+      </w:r>
+    </w:p>
+    <w:p>
+      <w:pPr>
+        <w:pStyle w:val="Geenafstand"/>
+      </w:pPr>
+      <w:proofErr w:type="gramStart"/>
+      <w:r>
+        <w:t>titel</w:t>
+      </w:r>
+      <w:proofErr w:type="gramEnd"/>
+      <w:r>
+        <w:t xml:space="preserve"> = </w:t>
+      </w:r>
+      <w:proofErr w:type="spellStart"/>
+      <w:r>
+        <w:t>varchar</w:t>
+      </w:r>
+      <w:proofErr w:type="spellEnd"/>
+      <w:r>
+        <w:t>(</w:t>
+      </w:r>
+      <w:r>
+        <w:t>5</w:t>
+      </w:r>
+      <w:r>
+        <w:t>0)</w:t>
+      </w:r>
+    </w:p>
+    <w:p>
+      <w:pPr>
+        <w:pStyle w:val="Geenafstand"/>
+      </w:pPr>
+      <w:proofErr w:type="gramStart"/>
+      <w:r>
+        <w:t>verzendinstructies</w:t>
+      </w:r>
+      <w:proofErr w:type="gramEnd"/>
+      <w:r>
+        <w:t xml:space="preserve"> = </w:t>
+      </w:r>
+      <w:proofErr w:type="spellStart"/>
+      <w:r>
+        <w:t>varchar</w:t>
+      </w:r>
+      <w:proofErr w:type="spellEnd"/>
+      <w:r>
+        <w:t>(200)</w:t>
+      </w:r>
+    </w:p>
+    <w:p>
+      <w:pPr>
+        <w:pStyle w:val="Geenafstand"/>
+      </w:pPr>
+      <w:proofErr w:type="spellStart"/>
+      <w:proofErr w:type="gramStart"/>
+      <w:r>
+        <w:t>text</w:t>
+      </w:r>
+      <w:proofErr w:type="spellEnd"/>
+      <w:proofErr w:type="gramEnd"/>
+      <w:r>
+        <w:t xml:space="preserve"> vraag = </w:t>
+      </w:r>
+      <w:proofErr w:type="spellStart"/>
+      <w:r>
+        <w:t>varchar</w:t>
+      </w:r>
+      <w:proofErr w:type="spellEnd"/>
+      <w:r>
+        <w:t>(</w:t>
+      </w:r>
+      <w:r>
+        <w:t>10</w:t>
+      </w:r>
+      <w:r>
+        <w:t>0)</w:t>
+      </w:r>
+    </w:p>
+    <w:p>
+      <w:pPr>
+        <w:pStyle w:val="Geenafstand"/>
+      </w:pPr>
+    </w:p>
+    <w:p>
+      <w:pPr>
+        <w:pStyle w:val="Geenafstand"/>
+      </w:pPr>
+      <w:proofErr w:type="gramStart"/>
+      <w:r>
+        <w:t>datum</w:t>
+      </w:r>
+      <w:proofErr w:type="gramEnd"/>
+      <w:r>
+        <w:t xml:space="preserve"> (</w:t>
+      </w:r>
+      <w:proofErr w:type="spellStart"/>
+      <w:r>
+        <w:t>dd</w:t>
+      </w:r>
+      <w:proofErr w:type="spellEnd"/>
+      <w:r>
+        <w:t>/mm/</w:t>
+      </w:r>
+      <w:proofErr w:type="spellStart"/>
+      <w:r>
+        <w:t>jjjj</w:t>
+      </w:r>
+      <w:proofErr w:type="spellEnd"/>
+      <w:r>
+        <w:t>) = date</w:t>
+      </w:r>
+    </w:p>
+    <w:p>
+      <w:pPr>
+        <w:pStyle w:val="Geenafstand"/>
+      </w:pPr>
+      <w:proofErr w:type="gramStart"/>
+      <w:r>
+        <w:t>tijdaanduiding</w:t>
+      </w:r>
+      <w:proofErr w:type="gramEnd"/>
+      <w:r>
+        <w:t xml:space="preserve"> (</w:t>
+      </w:r>
+      <w:proofErr w:type="spellStart"/>
+      <w:r>
+        <w:t>uu:mm:ss</w:t>
+      </w:r>
+      <w:proofErr w:type="spellEnd"/>
+      <w:r>
+        <w:t>) = time</w:t>
+      </w:r>
+    </w:p>
+    <w:p>
+      <w:pPr>
+        <w:pStyle w:val="Geenafstand"/>
+      </w:pPr>
+    </w:p>
+    <w:p>
+      <w:pPr>
+        <w:pStyle w:val="Geenafstand"/>
+      </w:pPr>
+      <w:proofErr w:type="gramStart"/>
+      <w:r>
+        <w:t>voorwerpnummer</w:t>
+      </w:r>
+      <w:proofErr w:type="gramEnd"/>
+      <w:r>
+        <w:t xml:space="preserve"> = int</w:t>
+      </w:r>
+    </w:p>
+    <w:p>
+      <w:pPr>
+        <w:pStyle w:val="Geenafstand"/>
+      </w:pPr>
+      <w:proofErr w:type="spellStart"/>
+      <w:proofErr w:type="gramStart"/>
+      <w:r>
+        <w:t>volgnr</w:t>
+      </w:r>
+      <w:proofErr w:type="spellEnd"/>
+      <w:proofErr w:type="gramEnd"/>
+      <w:r>
+        <w:t xml:space="preserve"> = </w:t>
+      </w:r>
+      <w:proofErr w:type="spellStart"/>
+      <w:r>
+        <w:t>small</w:t>
+      </w:r>
+      <w:r>
+        <w:t>int</w:t>
+      </w:r>
+      <w:proofErr w:type="spellEnd"/>
+    </w:p>
+    <w:p>
+      <w:pPr>
+        <w:pStyle w:val="Geenafstand"/>
+      </w:pPr>
+      <w:proofErr w:type="gramStart"/>
+      <w:r>
+        <w:t>rubrieknummer</w:t>
+      </w:r>
+      <w:proofErr w:type="gramEnd"/>
+      <w:r>
+        <w:t xml:space="preserve"> = </w:t>
+      </w:r>
+      <w:proofErr w:type="spellStart"/>
+      <w:r>
+        <w:t>smallint</w:t>
+      </w:r>
+      <w:proofErr w:type="spellEnd"/>
+    </w:p>
+    <w:p>
+      <w:pPr>
+        <w:pStyle w:val="Geenafstand"/>
+      </w:pPr>
+      <w:r>
+        <w:t xml:space="preserve"># dagen = </w:t>
+      </w:r>
+      <w:proofErr w:type="spellStart"/>
+      <w:r>
+        <w:t>tinyint</w:t>
+      </w:r>
+      <w:proofErr w:type="spellEnd"/>
+    </w:p>
+    <w:p>
+      <w:pPr>
+        <w:pStyle w:val="Geenafstand"/>
+      </w:pPr>
+      <w:proofErr w:type="gramStart"/>
+      <w:r>
+        <w:t>vraagnummer</w:t>
+      </w:r>
+      <w:proofErr w:type="gramEnd"/>
+      <w:r>
+        <w:t xml:space="preserve"> = </w:t>
+      </w:r>
+      <w:proofErr w:type="spellStart"/>
+      <w:r>
+        <w:t>tinyint</w:t>
+      </w:r>
+      <w:proofErr w:type="spellEnd"/>
+    </w:p>
+    <w:p>
+      <w:pPr>
+        <w:pStyle w:val="Geenafstand"/>
+      </w:pPr>
+      <w:proofErr w:type="gramStart"/>
+      <w:r>
+        <w:t>feedbacksoortnaam</w:t>
+      </w:r>
+      <w:proofErr w:type="gramEnd"/>
+      <w:r>
+        <w:t xml:space="preserve"> = </w:t>
+      </w:r>
+      <w:proofErr w:type="spellStart"/>
+      <w:r>
+        <w:t>tinyint</w:t>
+      </w:r>
+      <w:proofErr w:type="spellEnd"/>
+      <w:r>
+        <w:t xml:space="preserve"> //getal 1 tot 5 voor sterrensysteem</w:t>
+      </w:r>
+    </w:p>
+    <w:p>
+      <w:pPr>
+        <w:pStyle w:val="Geenafstand"/>
+      </w:pPr>
+    </w:p>
+    <w:p>
+      <w:pPr>
+        <w:pStyle w:val="Geenafstand"/>
         <w:rPr>
           <w:lang w:val="en-GB"/>
         </w:rPr>
-        <w:t xml:space="preserve"># euro = </w:t>
-      </w:r>
-      <w:proofErr w:type="spellStart"/>
+      </w:pPr>
       <w:r>
         <w:rPr>
           <w:lang w:val="en-GB"/>
         </w:rPr>
-        <w:t>smallmoney</w:t>
-      </w:r>
-      <w:proofErr w:type="spellEnd"/>
-    </w:p>
-    <w:p>
-      <w:pPr>
-        <w:pStyle w:val="NoSpacing"/>
-      </w:pPr>
-    </w:p>
-    <w:p>
-      <w:pPr>
-        <w:pStyle w:val="NoSpacing"/>
-      </w:pPr>
-      <w:r>
-        <w:t>wel/niet indicator = bit</w:t>
-      </w:r>
-    </w:p>
-    <w:p>
-      <w:pPr>
-        <w:pStyle w:val="NoSpacing"/>
+        <w:t># euro = smallmoney</w:t>
+      </w:r>
+    </w:p>
+    <w:p>
+      <w:pPr>
+        <w:pStyle w:val="Geenafstand"/>
+      </w:pPr>
+    </w:p>
+    <w:p>
+      <w:pPr>
+        <w:pStyle w:val="Geenafstand"/>
+      </w:pPr>
+      <w:proofErr w:type="gramStart"/>
+      <w:r>
+        <w:t>wel</w:t>
+      </w:r>
+      <w:proofErr w:type="gramEnd"/>
+      <w:r>
+        <w:t>/niet indicator = bit</w:t>
+      </w:r>
+    </w:p>
+    <w:p>
+      <w:pPr>
+        <w:pStyle w:val="Geenafstand"/>
+      </w:pPr>
+    </w:p>
+    <w:p>
+      <w:pPr>
+        <w:pStyle w:val="Geenafstand"/>
+      </w:pPr>
+      <w:r>
+        <w:t>Bij tabel voorwerp:</w:t>
+      </w:r>
+    </w:p>
+    <w:p>
+      <w:pPr>
+        <w:pStyle w:val="Geenafstand"/>
+      </w:pPr>
+      <w:r>
+        <w:t xml:space="preserve">Kleur = </w:t>
+      </w:r>
+      <w:proofErr w:type="gramStart"/>
+      <w:r>
+        <w:t>varchar(</w:t>
+      </w:r>
+      <w:proofErr w:type="gramEnd"/>
+      <w:r>
+        <w:t>20)</w:t>
+      </w:r>
+    </w:p>
+    <w:p>
+      <w:pPr>
+        <w:pStyle w:val="Geenafstand"/>
+      </w:pPr>
+      <w:r>
+        <w:t xml:space="preserve">Afmeting = </w:t>
+      </w:r>
+      <w:proofErr w:type="spellStart"/>
+      <w:proofErr w:type="gramStart"/>
+      <w:r>
+        <w:t>varchat</w:t>
+      </w:r>
+      <w:proofErr w:type="spellEnd"/>
+      <w:r>
+        <w:t>(</w:t>
+      </w:r>
+      <w:proofErr w:type="gramEnd"/>
+      <w:r>
+        <w:t>20)</w:t>
+      </w:r>
+    </w:p>
+    <w:p>
+      <w:pPr>
+        <w:pStyle w:val="Geenafstand"/>
+      </w:pPr>
+      <w:proofErr w:type="gramStart"/>
+      <w:r>
+        <w:t>merk</w:t>
+      </w:r>
+      <w:proofErr w:type="gramEnd"/>
+      <w:r>
+        <w:t xml:space="preserve"> =</w:t>
+      </w:r>
+      <w:r>
+        <w:t xml:space="preserve"> </w:t>
+      </w:r>
+      <w:proofErr w:type="spellStart"/>
+      <w:r>
+        <w:t>varchar</w:t>
+      </w:r>
+      <w:proofErr w:type="spellEnd"/>
+      <w:r>
+        <w:t>(20)</w:t>
+      </w:r>
+    </w:p>
+    <w:p>
+      <w:pPr>
+        <w:pStyle w:val="Geenafstand"/>
+      </w:pPr>
+      <w:r>
+        <w:t>Conditie</w:t>
+      </w:r>
+      <w:r>
+        <w:t xml:space="preserve"> </w:t>
+      </w:r>
+      <w:proofErr w:type="gramStart"/>
+      <w:r>
+        <w:t xml:space="preserve">=  </w:t>
+      </w:r>
+      <w:proofErr w:type="spellStart"/>
+      <w:r>
+        <w:t>varchar</w:t>
+      </w:r>
+      <w:proofErr w:type="spellEnd"/>
+      <w:proofErr w:type="gramEnd"/>
+      <w:r>
+        <w:t>(20)</w:t>
+      </w:r>
+      <w:r>
+        <w:t xml:space="preserve"> //</w:t>
+      </w:r>
+      <w:proofErr w:type="spellStart"/>
+      <w:r>
+        <w:t>notnull</w:t>
+      </w:r>
+      <w:proofErr w:type="spellEnd"/>
+    </w:p>
+    <w:p>
+      <w:pPr>
+        <w:pStyle w:val="Geenafstand"/>
+      </w:pPr>
+      <w:proofErr w:type="gramStart"/>
+      <w:r>
+        <w:t>dit</w:t>
+      </w:r>
+      <w:proofErr w:type="gramEnd"/>
+      <w:r>
+        <w:t xml:space="preserve"> is gedaan om extra criteria toe te voegen, dit zijn 4 criteria</w:t>
+      </w:r>
+      <w:bookmarkStart w:id="0" w:name="_GoBack"/>
+      <w:bookmarkEnd w:id="0"/>
+      <w:r>
+        <w:t xml:space="preserve"> waar je altijd gebruik van maakt. </w:t>
+      </w:r>
+    </w:p>
+    <w:p>
+      <w:pPr>
+        <w:pStyle w:val="Geenafstand"/>
       </w:pPr>
     </w:p>
     <w:sectPr>
@@ -638,7 +881,7 @@
       </w:pPr>
     </w:pPrDefault>
   </w:docDefaults>
-  <w:latentStyles w:defLockedState="0" w:defUIPriority="99" w:defSemiHidden="0" w:defUnhideWhenUsed="0" w:defQFormat="0" w:count="376">
+  <w:latentStyles w:defLockedState="0" w:defUIPriority="99" w:defSemiHidden="0" w:defUnhideWhenUsed="0" w:defQFormat="0" w:count="375">
     <w:lsdException w:name="Normal" w:uiPriority="0" w:qFormat="1"/>
     <w:lsdException w:name="heading 1" w:uiPriority="9" w:qFormat="1"/>
     <w:lsdException w:name="heading 2" w:semiHidden="1" w:uiPriority="9" w:unhideWhenUsed="1" w:qFormat="1"/>
@@ -1014,19 +1257,18 @@
     <w:lsdException w:name="Smart Hyperlink" w:semiHidden="1" w:unhideWhenUsed="1"/>
     <w:lsdException w:name="Hashtag" w:semiHidden="1" w:unhideWhenUsed="1"/>
     <w:lsdException w:name="Unresolved Mention" w:semiHidden="1" w:unhideWhenUsed="1"/>
-    <w:lsdException w:name="Smart Link" w:semiHidden="1" w:unhideWhenUsed="1"/>
   </w:latentStyles>
-  <w:style w:type="paragraph" w:default="1" w:styleId="Normal">
+  <w:style w:type="paragraph" w:default="1" w:styleId="Standaard">
     <w:name w:val="Normal"/>
     <w:qFormat/>
   </w:style>
-  <w:style w:type="character" w:default="1" w:styleId="DefaultParagraphFont">
+  <w:style w:type="character" w:default="1" w:styleId="Standaardalinea-lettertype">
     <w:name w:val="Default Paragraph Font"/>
     <w:uiPriority w:val="1"/>
     <w:semiHidden/>
     <w:unhideWhenUsed/>
   </w:style>
-  <w:style w:type="table" w:default="1" w:styleId="TableNormal">
+  <w:style w:type="table" w:default="1" w:styleId="Standaardtabel">
     <w:name w:val="Normal Table"/>
     <w:uiPriority w:val="99"/>
     <w:semiHidden/>
@@ -1041,13 +1283,13 @@
       </w:tblCellMar>
     </w:tblPr>
   </w:style>
-  <w:style w:type="numbering" w:default="1" w:styleId="NoList">
+  <w:style w:type="numbering" w:default="1" w:styleId="Geenlijst">
     <w:name w:val="No List"/>
     <w:uiPriority w:val="99"/>
     <w:semiHidden/>
     <w:unhideWhenUsed/>
   </w:style>
-  <w:style w:type="paragraph" w:styleId="NoSpacing">
+  <w:style w:type="paragraph" w:styleId="Geenafstand">
     <w:name w:val="No Spacing"/>
     <w:uiPriority w:val="1"/>
     <w:qFormat/>

</xml_diff>